<commit_message>
Changed color scheme, minor proofreading, added logo
</commit_message>
<xml_diff>
--- a/Documentation/SoftwareDesignDocument.docx
+++ b/Documentation/SoftwareDesignDocument.docx
@@ -47,65 +47,62 @@
           <w:rFonts w:ascii="Arial" w:hAnsi="Arial" w:cs="Arial"/>
           <w:color w:val="000000"/>
         </w:rPr>
-        <w:t xml:space="preserve">Charles </w:t>
-      </w:r>
-      <w:proofErr w:type="spellStart"/>
-      <w:r>
+        <w:t>Charles Holdren</w:t>
+      </w:r>
+    </w:p>
+    <w:p>
+      <w:pPr>
+        <w:jc w:val="right"/>
         <w:rPr>
           <w:rFonts w:ascii="Arial" w:hAnsi="Arial" w:cs="Arial"/>
           <w:color w:val="000000"/>
         </w:rPr>
-        <w:t>Holdren</w:t>
-      </w:r>
-      <w:proofErr w:type="spellEnd"/>
-    </w:p>
-    <w:p>
-      <w:pPr>
-        <w:jc w:val="right"/>
+      </w:pPr>
+      <w:r>
         <w:rPr>
           <w:rFonts w:ascii="Arial" w:hAnsi="Arial" w:cs="Arial"/>
           <w:color w:val="000000"/>
         </w:rPr>
-      </w:pPr>
+        <w:t>Zachary Culpepper</w:t>
+      </w:r>
       <w:r>
         <w:rPr>
           <w:rFonts w:ascii="Arial" w:hAnsi="Arial" w:cs="Arial"/>
           <w:color w:val="000000"/>
         </w:rPr>
-        <w:t>Zachary Culpepper</w:t>
-      </w:r>
-      <w:r>
+        <w:t xml:space="preserve"> </w:t>
+      </w:r>
+    </w:p>
+    <w:p>
+      <w:pPr>
+        <w:jc w:val="center"/>
         <w:rPr>
           <w:rFonts w:ascii="Arial" w:hAnsi="Arial" w:cs="Arial"/>
-          <w:color w:val="000000"/>
-        </w:rPr>
-        <w:t xml:space="preserve"> </w:t>
-      </w:r>
-    </w:p>
-    <w:p>
-      <w:pPr>
-        <w:jc w:val="right"/>
+        </w:rPr>
+      </w:pPr>
+    </w:p>
+    <w:p>
+      <w:pPr>
+        <w:jc w:val="center"/>
         <w:rPr>
           <w:rFonts w:ascii="Arial" w:hAnsi="Arial" w:cs="Arial"/>
-          <w:color w:val="000000"/>
-        </w:rPr>
-      </w:pPr>
-      <w:r>
+        </w:rPr>
+      </w:pPr>
+    </w:p>
+    <w:p>
+      <w:pPr>
+        <w:jc w:val="center"/>
         <w:rPr>
           <w:rFonts w:ascii="Arial" w:hAnsi="Arial" w:cs="Arial"/>
-          <w:color w:val="000000"/>
-        </w:rPr>
-        <w:t xml:space="preserve">Person </w:t>
-      </w:r>
-      <w:proofErr w:type="spellStart"/>
-      <w:r>
+        </w:rPr>
+      </w:pPr>
+    </w:p>
+    <w:p>
+      <w:pPr>
         <w:rPr>
           <w:rFonts w:ascii="Arial" w:hAnsi="Arial" w:cs="Arial"/>
-          <w:color w:val="000000"/>
-        </w:rPr>
-        <w:t>VonPerson</w:t>
-      </w:r>
-      <w:proofErr w:type="spellEnd"/>
+        </w:rPr>
+      </w:pPr>
     </w:p>
     <w:p>
       <w:pPr>
@@ -114,14 +111,71 @@
           <w:rFonts w:ascii="Arial" w:hAnsi="Arial" w:cs="Arial"/>
         </w:rPr>
       </w:pPr>
+      <w:r>
+        <w:rPr>
+          <w:rFonts w:ascii="Arial" w:hAnsi="Arial" w:cs="Arial"/>
+          <w:noProof/>
+        </w:rPr>
+        <w:drawing>
+          <wp:inline distT="0" distB="0" distL="0" distR="0" wp14:anchorId="6BD3212F" wp14:editId="7AB3FFDA">
+            <wp:extent cx="2179929" cy="2179929"/>
+            <wp:effectExtent l="0" t="0" r="0" b="0"/>
+            <wp:docPr id="1" name="Picture 1" descr="Icon&#10;&#10;Description automatically generated"/>
+            <wp:cNvGraphicFramePr>
+              <a:graphicFrameLocks xmlns:a="http://schemas.openxmlformats.org/drawingml/2006/main" noChangeAspect="1"/>
+            </wp:cNvGraphicFramePr>
+            <a:graphic xmlns:a="http://schemas.openxmlformats.org/drawingml/2006/main">
+              <a:graphicData uri="http://schemas.openxmlformats.org/drawingml/2006/picture">
+                <pic:pic xmlns:pic="http://schemas.openxmlformats.org/drawingml/2006/picture">
+                  <pic:nvPicPr>
+                    <pic:cNvPr id="1" name="Picture 1" descr="Icon&#10;&#10;Description automatically generated"/>
+                    <pic:cNvPicPr/>
+                  </pic:nvPicPr>
+                  <pic:blipFill>
+                    <a:blip r:embed="rId5" cstate="print">
+                      <a:extLst>
+                        <a:ext uri="{28A0092B-C50C-407E-A947-70E740481C1C}">
+                          <a14:useLocalDpi xmlns:a14="http://schemas.microsoft.com/office/drawing/2010/main" val="0"/>
+                        </a:ext>
+                      </a:extLst>
+                    </a:blip>
+                    <a:stretch>
+                      <a:fillRect/>
+                    </a:stretch>
+                  </pic:blipFill>
+                  <pic:spPr>
+                    <a:xfrm>
+                      <a:off x="0" y="0"/>
+                      <a:ext cx="2192629" cy="2192629"/>
+                    </a:xfrm>
+                    <a:prstGeom prst="rect">
+                      <a:avLst/>
+                    </a:prstGeom>
+                  </pic:spPr>
+                </pic:pic>
+              </a:graphicData>
+            </a:graphic>
+          </wp:inline>
+        </w:drawing>
+      </w:r>
     </w:p>
     <w:p>
       <w:pPr>
         <w:jc w:val="center"/>
         <w:rPr>
           <w:rFonts w:ascii="Arial" w:hAnsi="Arial" w:cs="Arial"/>
-        </w:rPr>
-      </w:pPr>
+          <w:sz w:val="72"/>
+          <w:szCs w:val="72"/>
+        </w:rPr>
+      </w:pPr>
+      <w:r>
+        <w:rPr>
+          <w:rStyle w:val="Strong"/>
+          <w:sz w:val="72"/>
+          <w:szCs w:val="72"/>
+        </w:rPr>
+        <w:t>Clucker</w:t>
+      </w:r>
     </w:p>
     <w:p>
       <w:pPr>
@@ -149,80 +203,6 @@
     </w:p>
     <w:p>
       <w:pPr>
-        <w:jc w:val="center"/>
-        <w:rPr>
-          <w:rFonts w:ascii="Arial" w:hAnsi="Arial" w:cs="Arial"/>
-        </w:rPr>
-      </w:pPr>
-    </w:p>
-    <w:p>
-      <w:pPr>
-        <w:jc w:val="center"/>
-        <w:rPr>
-          <w:rFonts w:ascii="Open Sans" w:hAnsi="Open Sans" w:cs="Open Sans"/>
-        </w:rPr>
-      </w:pPr>
-      <w:r>
-        <w:rPr>
-          <w:rFonts w:ascii="Open Sans" w:hAnsi="Open Sans" w:cs="Open Sans"/>
-          <w:bCs/>
-          <w:sz w:val="40"/>
-          <w:szCs w:val="28"/>
-        </w:rPr>
-        <w:t>Clucker</w:t>
-      </w:r>
-    </w:p>
-    <w:p>
-      <w:pPr>
-        <w:jc w:val="center"/>
-        <w:rPr>
-          <w:rFonts w:ascii="Arial" w:hAnsi="Arial" w:cs="Arial"/>
-        </w:rPr>
-      </w:pPr>
-    </w:p>
-    <w:p>
-      <w:pPr>
-        <w:jc w:val="center"/>
-        <w:rPr>
-          <w:rFonts w:ascii="Arial" w:hAnsi="Arial" w:cs="Arial"/>
-        </w:rPr>
-      </w:pPr>
-    </w:p>
-    <w:p>
-      <w:pPr>
-        <w:jc w:val="center"/>
-        <w:rPr>
-          <w:rFonts w:ascii="Arial" w:hAnsi="Arial" w:cs="Arial"/>
-        </w:rPr>
-      </w:pPr>
-    </w:p>
-    <w:p>
-      <w:pPr>
-        <w:jc w:val="center"/>
-        <w:rPr>
-          <w:rFonts w:ascii="Arial" w:hAnsi="Arial" w:cs="Arial"/>
-        </w:rPr>
-      </w:pPr>
-    </w:p>
-    <w:p>
-      <w:pPr>
-        <w:jc w:val="center"/>
-        <w:rPr>
-          <w:rFonts w:ascii="Arial" w:hAnsi="Arial" w:cs="Arial"/>
-        </w:rPr>
-      </w:pPr>
-    </w:p>
-    <w:p>
-      <w:pPr>
-        <w:jc w:val="center"/>
-        <w:rPr>
-          <w:rFonts w:ascii="Arial" w:hAnsi="Arial" w:cs="Arial"/>
-        </w:rPr>
-      </w:pPr>
-    </w:p>
-    <w:p>
-      <w:pPr>
-        <w:jc w:val="center"/>
         <w:rPr>
           <w:rFonts w:ascii="Arial" w:hAnsi="Arial" w:cs="Arial"/>
         </w:rPr>
@@ -303,7 +283,7 @@
           <w:noProof/>
           <w:color w:val="000000"/>
         </w:rPr>
-        <w:t>January 23, 2022</w:t>
+        <w:t>January 25, 2022</w:t>
       </w:r>
       <w:r>
         <w:rPr>
@@ -311,20 +291,6 @@
           <w:color w:val="000000"/>
         </w:rPr>
         <w:fldChar w:fldCharType="end"/>
-      </w:r>
-    </w:p>
-    <w:p>
-      <w:pPr>
-        <w:jc w:val="right"/>
-        <w:rPr>
-          <w:rFonts w:ascii="Arial" w:hAnsi="Arial" w:cs="Arial"/>
-          <w:color w:val="000000"/>
-        </w:rPr>
-      </w:pPr>
-    </w:p>
-    <w:p>
-      <w:r>
-        <w:br w:type="page"/>
       </w:r>
       <w:bookmarkStart w:id="0" w:name="_Toc525133189"/>
     </w:p>
@@ -547,7 +513,13 @@
     </w:p>
     <w:p>
       <w:r>
-        <w:t>The primary audience for Clucker is everyone who is currently turned off by the direction that modern social media has taken. Log into your Facebook or Twitter and you can’t escape the bombardment of page long posts that make you stop scrolling to read a novel. For all their worth, they are cumbersome and exhausting. Those people looking for an outlet from that monotony will find a new home on Clucker.</w:t>
+        <w:t>The primary audience for Clucker is everyone who is currently turned off by the direction that modern social media has taken. Log into your Facebook or Twitter and you can’t escape the bombardment of</w:t>
+      </w:r>
+      <w:r>
+        <w:t xml:space="preserve"> advertisements disguised as content or</w:t>
+      </w:r>
+      <w:r>
+        <w:t xml:space="preserve"> page long posts that make you stop scrolling to read a novel. For all their worth, they are cumbersome and exhausting. Those people looking for an outlet from that monotony will find a new home on Clucker.</w:t>
       </w:r>
     </w:p>
     <w:p>
@@ -730,114 +702,124 @@
         <w:rPr>
           <w:rFonts w:cs="Arial"/>
         </w:rPr>
-        <w:t xml:space="preserve">ffered </w:t>
+        <w:t>ffers inspiration to Clucker thematically</w:t>
+      </w:r>
+      <w:r>
+        <w:rPr>
+          <w:rFonts w:cs="Arial"/>
+        </w:rPr>
+        <w:t xml:space="preserve">, not as much visually. The “gimmick” of Vine was that a user's video content could be no longer than 6 seconds. This in turn led to a great deal of creativity from its user base to put out compelling and entertaining videos in such a small size. </w:t>
       </w:r>
       <w:proofErr w:type="spellStart"/>
       <w:r>
         <w:rPr>
           <w:rFonts w:cs="Arial"/>
         </w:rPr>
-        <w:t>it's</w:t>
+        <w:t>Clucker’s</w:t>
       </w:r>
       <w:proofErr w:type="spellEnd"/>
       <w:r>
         <w:rPr>
           <w:rFonts w:cs="Arial"/>
         </w:rPr>
-        <w:t xml:space="preserve"> inspiration to Clucker thematically</w:t>
+        <w:t xml:space="preserve"> word count </w:t>
       </w:r>
       <w:r>
         <w:rPr>
           <w:rFonts w:cs="Arial"/>
         </w:rPr>
-        <w:t xml:space="preserve">, not as much visually. The “gimmick” of Vine was that a user's video content could be no longer than 6 seconds. This in turn led to a great deal of creativity from its user base to put out compelling and entertaining videos in such a small size. </w:t>
+        <w:t>is a homage to Vine's concept.</w:t>
+      </w:r>
+    </w:p>
+    <w:p>
+      <w:pPr>
+        <w:pStyle w:val="Heading3"/>
+      </w:pPr>
+      <w:r>
+        <w:t>Tiktok</w:t>
+      </w:r>
+    </w:p>
+    <w:p>
+      <w:pPr>
+        <w:rPr>
+          <w:rFonts w:cs="Arial"/>
+        </w:rPr>
+      </w:pPr>
+      <w:r>
+        <w:rPr>
+          <w:rFonts w:cs="Arial"/>
+        </w:rPr>
+        <w:t>&lt;Picture of comparable portion&gt;</w:t>
+      </w:r>
+    </w:p>
+    <w:p>
+      <w:pPr>
+        <w:rPr>
+          <w:rFonts w:cs="Arial"/>
+        </w:rPr>
+      </w:pPr>
+      <w:r>
+        <w:rPr>
+          <w:rFonts w:cs="Arial"/>
+        </w:rPr>
+        <w:t xml:space="preserve">Similar to VINE, </w:t>
       </w:r>
       <w:proofErr w:type="spellStart"/>
       <w:r>
         <w:rPr>
           <w:rFonts w:cs="Arial"/>
         </w:rPr>
-        <w:t>Clucker’s</w:t>
+        <w:t>Tik</w:t>
+      </w:r>
+      <w:r>
+        <w:rPr>
+          <w:rFonts w:cs="Arial"/>
+        </w:rPr>
+        <w:t>T</w:t>
+      </w:r>
+      <w:r>
+        <w:rPr>
+          <w:rFonts w:cs="Arial"/>
+        </w:rPr>
+        <w:t>ok</w:t>
       </w:r>
       <w:proofErr w:type="spellEnd"/>
       <w:r>
         <w:rPr>
           <w:rFonts w:cs="Arial"/>
         </w:rPr>
-        <w:t xml:space="preserve"> word count </w:t>
+        <w:t xml:space="preserve"> </w:t>
       </w:r>
       <w:r>
         <w:rPr>
           <w:rFonts w:cs="Arial"/>
         </w:rPr>
-        <w:t>is a homage to Vine's concept.</w:t>
-      </w:r>
-    </w:p>
-    <w:p>
-      <w:pPr>
-        <w:pStyle w:val="Heading3"/>
-      </w:pPr>
-      <w:r>
-        <w:t>Tiktok</w:t>
-      </w:r>
-    </w:p>
-    <w:p>
-      <w:pPr>
+        <w:t>asks its users to create short videos as its content however they are not as restrictive as Vine was on the time limit.</w:t>
+      </w:r>
+      <w:r>
         <w:rPr>
           <w:rFonts w:cs="Arial"/>
         </w:rPr>
-      </w:pPr>
+        <w:t xml:space="preserve"> Additionally, </w:t>
+      </w:r>
+      <w:proofErr w:type="spellStart"/>
       <w:r>
         <w:rPr>
           <w:rFonts w:cs="Arial"/>
         </w:rPr>
-        <w:t>&lt;Picture of comparable portion&gt;</w:t>
-      </w:r>
-    </w:p>
-    <w:p>
-      <w:pPr>
+        <w:t>Tik</w:t>
+      </w:r>
+      <w:r>
         <w:rPr>
           <w:rFonts w:cs="Arial"/>
         </w:rPr>
-      </w:pPr>
+        <w:t>T</w:t>
+      </w:r>
       <w:r>
         <w:rPr>
           <w:rFonts w:cs="Arial"/>
         </w:rPr>
-        <w:t xml:space="preserve">Similarly to VINE, </w:t>
-      </w:r>
-      <w:proofErr w:type="spellStart"/>
-      <w:r>
-        <w:rPr>
-          <w:rFonts w:cs="Arial"/>
-        </w:rPr>
-        <w:t>Tiktok</w:t>
-      </w:r>
-      <w:proofErr w:type="spellEnd"/>
-      <w:r>
-        <w:rPr>
-          <w:rFonts w:cs="Arial"/>
-        </w:rPr>
-        <w:t xml:space="preserve"> </w:t>
-      </w:r>
-      <w:r>
-        <w:rPr>
-          <w:rFonts w:cs="Arial"/>
-        </w:rPr>
-        <w:t>asks its users to create short videos as its content however they are not as restrictive as Vine was on the time limit.</w:t>
-      </w:r>
-      <w:r>
-        <w:rPr>
-          <w:rFonts w:cs="Arial"/>
-        </w:rPr>
-        <w:t xml:space="preserve"> Additionally, </w:t>
-      </w:r>
-      <w:proofErr w:type="spellStart"/>
-      <w:r>
-        <w:rPr>
-          <w:rFonts w:cs="Arial"/>
-        </w:rPr>
-        <w:t>Tiktok</w:t>
+        <w:t>ok</w:t>
       </w:r>
       <w:proofErr w:type="spellEnd"/>
       <w:r>
@@ -1123,15 +1105,7 @@
         <w:t xml:space="preserve"> Screen will </w:t>
       </w:r>
       <w:r>
-        <w:t xml:space="preserve">function similarly to the New Cluck </w:t>
-      </w:r>
-      <w:proofErr w:type="gramStart"/>
-      <w:r>
-        <w:t>Screen,</w:t>
-      </w:r>
-      <w:proofErr w:type="gramEnd"/>
-      <w:r>
-        <w:t xml:space="preserve"> however the Cluck </w:t>
+        <w:t xml:space="preserve">function similarly to the New Cluck Screen, however the Cluck </w:t>
       </w:r>
       <w:r>
         <w:t>Comment</w:t>
@@ -1174,15 +1148,7 @@
         <w:t xml:space="preserve">Screen </w:t>
       </w:r>
       <w:r>
-        <w:t xml:space="preserve">will utilize a simple </w:t>
-      </w:r>
-      <w:proofErr w:type="gramStart"/>
-      <w:r>
-        <w:t>text-box</w:t>
-      </w:r>
-      <w:proofErr w:type="gramEnd"/>
-      <w:r>
-        <w:t xml:space="preserve"> to create the </w:t>
+        <w:t xml:space="preserve">will utilize a simple text-box to create the </w:t>
       </w:r>
       <w:r>
         <w:t>Comment</w:t>
@@ -1413,15 +1379,7 @@
     </w:p>
     <w:p>
       <w:r>
-        <w:t xml:space="preserve">Web-Based Hosting </w:t>
-      </w:r>
-      <w:proofErr w:type="gramStart"/>
-      <w:r>
-        <w:t>Service(</w:t>
-      </w:r>
-      <w:proofErr w:type="gramEnd"/>
-      <w:r>
-        <w:t>AWS/Firebase)</w:t>
+        <w:t>Web-Based Hosting Service(AWS/Firebase)</w:t>
       </w:r>
     </w:p>
     <w:p>
@@ -1805,29 +1763,13 @@
         <w:t xml:space="preserve"> Feed is a global feature, </w:t>
       </w:r>
       <w:r>
-        <w:t xml:space="preserve">and what one user see's is what all </w:t>
-      </w:r>
-      <w:proofErr w:type="gramStart"/>
-      <w:r>
-        <w:t>user's</w:t>
-      </w:r>
-      <w:proofErr w:type="gramEnd"/>
-      <w:r>
-        <w:t xml:space="preserve"> will see. Content on the </w:t>
+        <w:t xml:space="preserve">and what one user see's is what all user's will see. Content on the </w:t>
       </w:r>
       <w:r>
         <w:t>Discover</w:t>
       </w:r>
       <w:r>
-        <w:t xml:space="preserve"> feed will be selected primarily </w:t>
-      </w:r>
-      <w:proofErr w:type="gramStart"/>
-      <w:r>
-        <w:t>through the use of</w:t>
-      </w:r>
-      <w:proofErr w:type="gramEnd"/>
-      <w:r>
-        <w:t xml:space="preserve"> the </w:t>
+        <w:t xml:space="preserve"> feed will be selected primarily through the use of the </w:t>
       </w:r>
       <w:r>
         <w:t>Egg</w:t>
@@ -2002,15 +1944,7 @@
         <w:t xml:space="preserve">The Search Screen allows a user to search for specific content. Split into two feeds, the Search Screen can return </w:t>
       </w:r>
       <w:r>
-        <w:t xml:space="preserve">accounts that match the specified criteria or </w:t>
-      </w:r>
-      <w:proofErr w:type="gramStart"/>
-      <w:r>
-        <w:t>Clucks</w:t>
-      </w:r>
-      <w:proofErr w:type="gramEnd"/>
-      <w:r>
-        <w:t xml:space="preserve"> that match. </w:t>
+        <w:t xml:space="preserve">accounts that match the specified criteria or Clucks that match. </w:t>
       </w:r>
     </w:p>
     <w:sectPr>
@@ -2026,7 +1960,7 @@
 
 <file path=word/comments.xml><?xml version="1.0" encoding="utf-8"?>
 <w:comments xmlns:wpc="http://schemas.microsoft.com/office/word/2010/wordprocessingCanvas" xmlns:cx="http://schemas.microsoft.com/office/drawing/2014/chartex" xmlns:cx1="http://schemas.microsoft.com/office/drawing/2015/9/8/chartex" xmlns:cx2="http://schemas.microsoft.com/office/drawing/2015/10/21/chartex" xmlns:cx3="http://schemas.microsoft.com/office/drawing/2016/5/9/chartex" xmlns:cx4="http://schemas.microsoft.com/office/drawing/2016/5/10/chartex" xmlns:cx5="http://schemas.microsoft.com/office/drawing/2016/5/11/chartex" xmlns:cx6="http://schemas.microsoft.com/office/drawing/2016/5/12/chartex" xmlns:cx7="http://schemas.microsoft.com/office/drawing/2016/5/13/chartex" xmlns:cx8="http://schemas.microsoft.com/office/drawing/2016/5/14/chartex" xmlns:mc="http://schemas.openxmlformats.org/markup-compatibility/2006" xmlns:aink="http://schemas.microsoft.com/office/drawing/2016/ink" xmlns:am3d="http://schemas.microsoft.com/office/drawing/2017/model3d" xmlns:o="urn:schemas-microsoft-com:office:office" xmlns:r="http://schemas.openxmlformats.org/officeDocument/2006/relationships" xmlns:m="http://schemas.openxmlformats.org/officeDocument/2006/math" xmlns:v="urn:schemas-microsoft-com:vml" xmlns:wp14="http://schemas.microsoft.com/office/word/2010/wordprocessingDrawing" xmlns:wp="http://schemas.openxmlformats.org/drawingml/2006/wordprocessingDrawing" xmlns:w10="urn:schemas-microsoft-com:office:word" xmlns:w="http://schemas.openxmlformats.org/wordprocessingml/2006/main" xmlns:w14="http://schemas.microsoft.com/office/word/2010/wordml" xmlns:w15="http://schemas.microsoft.com/office/word/2012/wordml" xmlns:w16cex="http://schemas.microsoft.com/office/word/2018/wordml/cex" xmlns:w16cid="http://schemas.microsoft.com/office/word/2016/wordml/cid" xmlns:w16="http://schemas.microsoft.com/office/word/2018/wordml" xmlns:w16sdtdh="http://schemas.microsoft.com/office/word/2020/wordml/sdtdatahash" xmlns:w16se="http://schemas.microsoft.com/office/word/2015/wordml/symex" xmlns:wpg="http://schemas.microsoft.com/office/word/2010/wordprocessingGroup" xmlns:wpi="http://schemas.microsoft.com/office/word/2010/wordprocessingInk" xmlns:wne="http://schemas.microsoft.com/office/word/2006/wordml" xmlns:wps="http://schemas.microsoft.com/office/word/2010/wordprocessingShape" mc:Ignorable="w14 w15 w16se w16cid w16 w16cex w16sdtdh wp14">
-  <w:comment w:id="1" w:author="JOLeske" w:date="2019-09-20T12:06:00Z" w:initials="J">
+  <w:comment w:id="1" w:author="JOLeske" w:date="2019-09-20T10:06:00Z" w:initials="J">
     <w:p>
       <w:pPr>
         <w:pStyle w:val="CommentText"/>
@@ -4462,11 +4396,15 @@
   <w:docDefaults>
     <w:rPrDefault>
       <w:rPr>
-        <w:rFonts w:ascii="Calibri" w:eastAsia="Times New Roman" w:hAnsi="Calibri" w:cs="Times New Roman"/>
+        <w:rFonts w:asciiTheme="minorHAnsi" w:eastAsiaTheme="minorEastAsia" w:hAnsiTheme="minorHAnsi" w:cstheme="minorBidi"/>
         <w:lang w:val="en-US" w:eastAsia="en-US" w:bidi="ar-SA"/>
       </w:rPr>
     </w:rPrDefault>
-    <w:pPrDefault/>
+    <w:pPrDefault>
+      <w:pPr>
+        <w:spacing w:before="100" w:after="200" w:line="276" w:lineRule="auto"/>
+      </w:pPr>
+    </w:pPrDefault>
   </w:docDefaults>
   <w:latentStyles w:defLockedState="0" w:defUIPriority="0" w:defSemiHidden="0" w:defUnhideWhenUsed="0" w:defQFormat="0" w:count="376">
     <w:lsdException w:name="Normal" w:qFormat="1"/>
@@ -4756,10 +4694,7 @@
   <w:style w:type="paragraph" w:default="1" w:styleId="Normal">
     <w:name w:val="Normal"/>
     <w:qFormat/>
-    <w:rsid w:val="0018470C"/>
-    <w:pPr>
-      <w:spacing w:before="100" w:after="200" w:line="276" w:lineRule="auto"/>
-    </w:pPr>
+    <w:rsid w:val="00B2542D"/>
   </w:style>
   <w:style w:type="paragraph" w:styleId="Heading1">
     <w:name w:val="heading 1"/>
@@ -4768,21 +4703,21 @@
     <w:link w:val="Heading1Char"/>
     <w:uiPriority w:val="9"/>
     <w:qFormat/>
-    <w:rsid w:val="0018470C"/>
+    <w:rsid w:val="00B2542D"/>
     <w:pPr>
       <w:pBdr>
-        <w:top w:val="single" w:sz="24" w:space="0" w:color="5B9BD5"/>
-        <w:left w:val="single" w:sz="24" w:space="0" w:color="5B9BD5"/>
-        <w:bottom w:val="single" w:sz="24" w:space="0" w:color="5B9BD5"/>
-        <w:right w:val="single" w:sz="24" w:space="0" w:color="5B9BD5"/>
+        <w:top w:val="single" w:sz="24" w:space="0" w:color="FF5757" w:themeColor="accent1"/>
+        <w:left w:val="single" w:sz="24" w:space="0" w:color="FF5757" w:themeColor="accent1"/>
+        <w:bottom w:val="single" w:sz="24" w:space="0" w:color="FF5757" w:themeColor="accent1"/>
+        <w:right w:val="single" w:sz="24" w:space="0" w:color="FF5757" w:themeColor="accent1"/>
       </w:pBdr>
-      <w:shd w:val="clear" w:color="auto" w:fill="5B9BD5"/>
+      <w:shd w:val="clear" w:color="auto" w:fill="FF5757" w:themeFill="accent1"/>
       <w:spacing w:after="0"/>
       <w:outlineLvl w:val="0"/>
     </w:pPr>
     <w:rPr>
       <w:caps/>
-      <w:color w:val="FFFFFF"/>
+      <w:color w:val="FFFFFF" w:themeColor="background1"/>
       <w:spacing w:val="15"/>
       <w:sz w:val="22"/>
       <w:szCs w:val="22"/>
@@ -4797,15 +4732,15 @@
     <w:uiPriority w:val="9"/>
     <w:unhideWhenUsed/>
     <w:qFormat/>
-    <w:rsid w:val="0018470C"/>
+    <w:rsid w:val="00B2542D"/>
     <w:pPr>
       <w:pBdr>
-        <w:top w:val="single" w:sz="24" w:space="0" w:color="DEEAF6"/>
-        <w:left w:val="single" w:sz="24" w:space="0" w:color="DEEAF6"/>
-        <w:bottom w:val="single" w:sz="24" w:space="0" w:color="DEEAF6"/>
-        <w:right w:val="single" w:sz="24" w:space="0" w:color="DEEAF6"/>
+        <w:top w:val="single" w:sz="24" w:space="0" w:color="FFDDDD" w:themeColor="accent1" w:themeTint="33"/>
+        <w:left w:val="single" w:sz="24" w:space="0" w:color="FFDDDD" w:themeColor="accent1" w:themeTint="33"/>
+        <w:bottom w:val="single" w:sz="24" w:space="0" w:color="FFDDDD" w:themeColor="accent1" w:themeTint="33"/>
+        <w:right w:val="single" w:sz="24" w:space="0" w:color="FFDDDD" w:themeColor="accent1" w:themeTint="33"/>
       </w:pBdr>
-      <w:shd w:val="clear" w:color="auto" w:fill="DEEAF6"/>
+      <w:shd w:val="clear" w:color="auto" w:fill="FFDDDD" w:themeFill="accent1" w:themeFillTint="33"/>
       <w:spacing w:after="0"/>
       <w:outlineLvl w:val="1"/>
     </w:pPr>
@@ -4822,17 +4757,17 @@
     <w:uiPriority w:val="9"/>
     <w:unhideWhenUsed/>
     <w:qFormat/>
-    <w:rsid w:val="0018470C"/>
+    <w:rsid w:val="00B2542D"/>
     <w:pPr>
       <w:pBdr>
-        <w:top w:val="single" w:sz="6" w:space="2" w:color="5B9BD5"/>
+        <w:top w:val="single" w:sz="6" w:space="2" w:color="FF5757" w:themeColor="accent1"/>
       </w:pBdr>
       <w:spacing w:before="300" w:after="0"/>
       <w:outlineLvl w:val="2"/>
     </w:pPr>
     <w:rPr>
       <w:caps/>
-      <w:color w:val="1F4D78"/>
+      <w:color w:val="AA0000" w:themeColor="accent1" w:themeShade="7F"/>
       <w:spacing w:val="15"/>
     </w:rPr>
   </w:style>
@@ -4844,17 +4779,17 @@
     <w:uiPriority w:val="9"/>
     <w:unhideWhenUsed/>
     <w:qFormat/>
-    <w:rsid w:val="0018470C"/>
+    <w:rsid w:val="00B2542D"/>
     <w:pPr>
       <w:pBdr>
-        <w:top w:val="dotted" w:sz="6" w:space="2" w:color="5B9BD5"/>
+        <w:top w:val="dotted" w:sz="6" w:space="2" w:color="FF5757" w:themeColor="accent1"/>
       </w:pBdr>
       <w:spacing w:before="200" w:after="0"/>
       <w:outlineLvl w:val="3"/>
     </w:pPr>
     <w:rPr>
       <w:caps/>
-      <w:color w:val="2E74B5"/>
+      <w:color w:val="FF0101" w:themeColor="accent1" w:themeShade="BF"/>
       <w:spacing w:val="10"/>
     </w:rPr>
   </w:style>
@@ -4867,17 +4802,17 @@
     <w:semiHidden/>
     <w:unhideWhenUsed/>
     <w:qFormat/>
-    <w:rsid w:val="0018470C"/>
+    <w:rsid w:val="00B2542D"/>
     <w:pPr>
       <w:pBdr>
-        <w:bottom w:val="single" w:sz="6" w:space="1" w:color="5B9BD5"/>
+        <w:bottom w:val="single" w:sz="6" w:space="1" w:color="FF5757" w:themeColor="accent1"/>
       </w:pBdr>
       <w:spacing w:before="200" w:after="0"/>
       <w:outlineLvl w:val="4"/>
     </w:pPr>
     <w:rPr>
       <w:caps/>
-      <w:color w:val="2E74B5"/>
+      <w:color w:val="FF0101" w:themeColor="accent1" w:themeShade="BF"/>
       <w:spacing w:val="10"/>
     </w:rPr>
   </w:style>
@@ -4890,17 +4825,17 @@
     <w:semiHidden/>
     <w:unhideWhenUsed/>
     <w:qFormat/>
-    <w:rsid w:val="0018470C"/>
+    <w:rsid w:val="00B2542D"/>
     <w:pPr>
       <w:pBdr>
-        <w:bottom w:val="dotted" w:sz="6" w:space="1" w:color="5B9BD5"/>
+        <w:bottom w:val="dotted" w:sz="6" w:space="1" w:color="FF5757" w:themeColor="accent1"/>
       </w:pBdr>
       <w:spacing w:before="200" w:after="0"/>
       <w:outlineLvl w:val="5"/>
     </w:pPr>
     <w:rPr>
       <w:caps/>
-      <w:color w:val="2E74B5"/>
+      <w:color w:val="FF0101" w:themeColor="accent1" w:themeShade="BF"/>
       <w:spacing w:val="10"/>
     </w:rPr>
   </w:style>
@@ -4912,14 +4847,14 @@
     <w:uiPriority w:val="9"/>
     <w:unhideWhenUsed/>
     <w:qFormat/>
-    <w:rsid w:val="0018470C"/>
+    <w:rsid w:val="00B2542D"/>
     <w:pPr>
       <w:spacing w:before="200" w:after="0"/>
       <w:outlineLvl w:val="6"/>
     </w:pPr>
     <w:rPr>
       <w:caps/>
-      <w:color w:val="2E74B5"/>
+      <w:color w:val="FF0101" w:themeColor="accent1" w:themeShade="BF"/>
       <w:spacing w:val="10"/>
     </w:rPr>
   </w:style>
@@ -4932,7 +4867,7 @@
     <w:semiHidden/>
     <w:unhideWhenUsed/>
     <w:qFormat/>
-    <w:rsid w:val="0018470C"/>
+    <w:rsid w:val="00B2542D"/>
     <w:pPr>
       <w:spacing w:before="200" w:after="0"/>
       <w:outlineLvl w:val="7"/>
@@ -4952,7 +4887,7 @@
     <w:uiPriority w:val="9"/>
     <w:unhideWhenUsed/>
     <w:qFormat/>
-    <w:rsid w:val="0018470C"/>
+    <w:rsid w:val="00B2542D"/>
     <w:pPr>
       <w:spacing w:before="200" w:after="0"/>
       <w:outlineLvl w:val="8"/>
@@ -4969,7 +4904,6 @@
   <w:style w:type="character" w:default="1" w:styleId="DefaultParagraphFont">
     <w:name w:val="Default Paragraph Font"/>
     <w:uiPriority w:val="1"/>
-    <w:semiHidden/>
     <w:unhideWhenUsed/>
   </w:style>
   <w:style w:type="table" w:default="1" w:styleId="TableNormal">
@@ -5036,7 +4970,7 @@
     <w:rPr>
       <w:caps/>
       <w:spacing w:val="15"/>
-      <w:shd w:val="clear" w:color="auto" w:fill="DEEAF6"/>
+      <w:shd w:val="clear" w:color="auto" w:fill="FFDDDD" w:themeFill="accent1" w:themeFillTint="33"/>
     </w:rPr>
   </w:style>
   <w:style w:type="paragraph" w:styleId="TOC1">
@@ -5080,81 +5014,88 @@
   </w:style>
   <w:style w:type="character" w:customStyle="1" w:styleId="Heading1Char">
     <w:name w:val="Heading 1 Char"/>
+    <w:basedOn w:val="DefaultParagraphFont"/>
     <w:link w:val="Heading1"/>
     <w:uiPriority w:val="9"/>
-    <w:rsid w:val="0018470C"/>
+    <w:rsid w:val="00B2542D"/>
     <w:rPr>
       <w:caps/>
-      <w:color w:val="FFFFFF"/>
+      <w:color w:val="FFFFFF" w:themeColor="background1"/>
       <w:spacing w:val="15"/>
       <w:sz w:val="22"/>
       <w:szCs w:val="22"/>
-      <w:shd w:val="clear" w:color="auto" w:fill="5B9BD5"/>
+      <w:shd w:val="clear" w:color="auto" w:fill="FF5757" w:themeFill="accent1"/>
     </w:rPr>
   </w:style>
   <w:style w:type="character" w:customStyle="1" w:styleId="Heading3Char">
     <w:name w:val="Heading 3 Char"/>
+    <w:basedOn w:val="DefaultParagraphFont"/>
     <w:link w:val="Heading3"/>
     <w:uiPriority w:val="9"/>
-    <w:rsid w:val="0018470C"/>
+    <w:rsid w:val="00B2542D"/>
     <w:rPr>
       <w:caps/>
-      <w:color w:val="1F4D78"/>
+      <w:color w:val="AA0000" w:themeColor="accent1" w:themeShade="7F"/>
       <w:spacing w:val="15"/>
     </w:rPr>
   </w:style>
   <w:style w:type="character" w:customStyle="1" w:styleId="Heading4Char">
     <w:name w:val="Heading 4 Char"/>
+    <w:basedOn w:val="DefaultParagraphFont"/>
     <w:link w:val="Heading4"/>
     <w:uiPriority w:val="9"/>
-    <w:rsid w:val="0018470C"/>
+    <w:rsid w:val="00B2542D"/>
     <w:rPr>
       <w:caps/>
-      <w:color w:val="2E74B5"/>
+      <w:color w:val="FF0101" w:themeColor="accent1" w:themeShade="BF"/>
       <w:spacing w:val="10"/>
     </w:rPr>
   </w:style>
   <w:style w:type="character" w:customStyle="1" w:styleId="Heading5Char">
     <w:name w:val="Heading 5 Char"/>
+    <w:basedOn w:val="DefaultParagraphFont"/>
     <w:link w:val="Heading5"/>
     <w:uiPriority w:val="9"/>
     <w:semiHidden/>
-    <w:rsid w:val="0018470C"/>
+    <w:rsid w:val="00B2542D"/>
     <w:rPr>
       <w:caps/>
-      <w:color w:val="2E74B5"/>
+      <w:color w:val="FF0101" w:themeColor="accent1" w:themeShade="BF"/>
       <w:spacing w:val="10"/>
     </w:rPr>
   </w:style>
   <w:style w:type="character" w:customStyle="1" w:styleId="Heading6Char">
     <w:name w:val="Heading 6 Char"/>
+    <w:basedOn w:val="DefaultParagraphFont"/>
     <w:link w:val="Heading6"/>
     <w:uiPriority w:val="9"/>
     <w:semiHidden/>
-    <w:rsid w:val="0018470C"/>
+    <w:rsid w:val="00B2542D"/>
     <w:rPr>
       <w:caps/>
-      <w:color w:val="2E74B5"/>
+      <w:color w:val="FF0101" w:themeColor="accent1" w:themeShade="BF"/>
       <w:spacing w:val="10"/>
     </w:rPr>
   </w:style>
   <w:style w:type="character" w:customStyle="1" w:styleId="Heading7Char">
     <w:name w:val="Heading 7 Char"/>
+    <w:basedOn w:val="DefaultParagraphFont"/>
     <w:link w:val="Heading7"/>
     <w:uiPriority w:val="9"/>
-    <w:rsid w:val="0018470C"/>
+    <w:rsid w:val="00B2542D"/>
     <w:rPr>
       <w:caps/>
-      <w:color w:val="2E74B5"/>
+      <w:color w:val="FF0101" w:themeColor="accent1" w:themeShade="BF"/>
       <w:spacing w:val="10"/>
     </w:rPr>
   </w:style>
   <w:style w:type="character" w:customStyle="1" w:styleId="Heading8Char">
     <w:name w:val="Heading 8 Char"/>
+    <w:basedOn w:val="DefaultParagraphFont"/>
     <w:link w:val="Heading8"/>
     <w:uiPriority w:val="9"/>
     <w:semiHidden/>
-    <w:rsid w:val="0018470C"/>
+    <w:rsid w:val="00B2542D"/>
     <w:rPr>
       <w:caps/>
       <w:spacing w:val="10"/>
@@ -5164,9 +5105,10 @@
   </w:style>
   <w:style w:type="character" w:customStyle="1" w:styleId="Heading9Char">
     <w:name w:val="Heading 9 Char"/>
+    <w:basedOn w:val="DefaultParagraphFont"/>
     <w:link w:val="Heading9"/>
     <w:uiPriority w:val="9"/>
-    <w:rsid w:val="0018470C"/>
+    <w:rsid w:val="00B2542D"/>
     <w:rPr>
       <w:i/>
       <w:iCs/>
@@ -5183,14 +5125,14 @@
     <w:link w:val="TitleChar"/>
     <w:uiPriority w:val="10"/>
     <w:qFormat/>
-    <w:rsid w:val="0018470C"/>
+    <w:rsid w:val="00B2542D"/>
     <w:pPr>
       <w:spacing w:before="0" w:after="0"/>
     </w:pPr>
     <w:rPr>
-      <w:rFonts w:ascii="Calibri Light" w:eastAsia="SimSun" w:hAnsi="Calibri Light"/>
+      <w:rFonts w:asciiTheme="majorHAnsi" w:eastAsiaTheme="majorEastAsia" w:hAnsiTheme="majorHAnsi" w:cstheme="majorBidi"/>
       <w:caps/>
-      <w:color w:val="5B9BD5"/>
+      <w:color w:val="FF5757" w:themeColor="accent1"/>
       <w:spacing w:val="10"/>
       <w:sz w:val="52"/>
       <w:szCs w:val="52"/>
@@ -5198,13 +5140,14 @@
   </w:style>
   <w:style w:type="character" w:customStyle="1" w:styleId="TitleChar">
     <w:name w:val="Title Char"/>
+    <w:basedOn w:val="DefaultParagraphFont"/>
     <w:link w:val="Title"/>
     <w:uiPriority w:val="10"/>
-    <w:rsid w:val="0018470C"/>
+    <w:rsid w:val="00B2542D"/>
     <w:rPr>
-      <w:rFonts w:ascii="Calibri Light" w:eastAsia="SimSun" w:hAnsi="Calibri Light" w:cs="Times New Roman"/>
+      <w:rFonts w:asciiTheme="majorHAnsi" w:eastAsiaTheme="majorEastAsia" w:hAnsiTheme="majorHAnsi" w:cstheme="majorBidi"/>
       <w:caps/>
-      <w:color w:val="5B9BD5"/>
+      <w:color w:val="FF5757" w:themeColor="accent1"/>
       <w:spacing w:val="10"/>
       <w:sz w:val="52"/>
       <w:szCs w:val="52"/>
@@ -5217,13 +5160,13 @@
     <w:link w:val="SubtitleChar"/>
     <w:uiPriority w:val="11"/>
     <w:qFormat/>
-    <w:rsid w:val="0018470C"/>
+    <w:rsid w:val="00B2542D"/>
     <w:pPr>
       <w:spacing w:before="0" w:after="500" w:line="240" w:lineRule="auto"/>
     </w:pPr>
     <w:rPr>
       <w:caps/>
-      <w:color w:val="595959"/>
+      <w:color w:val="595959" w:themeColor="text1" w:themeTint="A6"/>
       <w:spacing w:val="10"/>
       <w:sz w:val="21"/>
       <w:szCs w:val="21"/>
@@ -5231,12 +5174,13 @@
   </w:style>
   <w:style w:type="character" w:customStyle="1" w:styleId="SubtitleChar">
     <w:name w:val="Subtitle Char"/>
+    <w:basedOn w:val="DefaultParagraphFont"/>
     <w:link w:val="Subtitle"/>
     <w:uiPriority w:val="11"/>
-    <w:rsid w:val="0018470C"/>
+    <w:rsid w:val="00B2542D"/>
     <w:rPr>
       <w:caps/>
-      <w:color w:val="595959"/>
+      <w:color w:val="595959" w:themeColor="text1" w:themeTint="A6"/>
       <w:spacing w:val="10"/>
       <w:sz w:val="21"/>
       <w:szCs w:val="21"/>
@@ -5246,7 +5190,7 @@
     <w:name w:val="Strong"/>
     <w:uiPriority w:val="22"/>
     <w:qFormat/>
-    <w:rsid w:val="0018470C"/>
+    <w:rsid w:val="00B2542D"/>
     <w:rPr>
       <w:b/>
       <w:bCs/>
@@ -5256,10 +5200,10 @@
     <w:name w:val="Emphasis"/>
     <w:uiPriority w:val="20"/>
     <w:qFormat/>
-    <w:rsid w:val="0018470C"/>
+    <w:rsid w:val="00B2542D"/>
     <w:rPr>
       <w:caps/>
-      <w:color w:val="1F4D78"/>
+      <w:color w:val="AA0000" w:themeColor="accent1" w:themeShade="7F"/>
       <w:spacing w:val="5"/>
     </w:rPr>
   </w:style>
@@ -5267,9 +5211,9 @@
     <w:name w:val="No Spacing"/>
     <w:uiPriority w:val="1"/>
     <w:qFormat/>
-    <w:rsid w:val="0018470C"/>
+    <w:rsid w:val="00B2542D"/>
     <w:pPr>
-      <w:spacing w:before="100"/>
+      <w:spacing w:after="0" w:line="240" w:lineRule="auto"/>
     </w:pPr>
   </w:style>
   <w:style w:type="paragraph" w:styleId="ListParagraph">
@@ -5290,7 +5234,7 @@
     <w:link w:val="QuoteChar"/>
     <w:uiPriority w:val="29"/>
     <w:qFormat/>
-    <w:rsid w:val="0018470C"/>
+    <w:rsid w:val="00B2542D"/>
     <w:rPr>
       <w:i/>
       <w:iCs/>
@@ -5300,9 +5244,10 @@
   </w:style>
   <w:style w:type="character" w:customStyle="1" w:styleId="QuoteChar">
     <w:name w:val="Quote Char"/>
+    <w:basedOn w:val="DefaultParagraphFont"/>
     <w:link w:val="Quote"/>
     <w:uiPriority w:val="29"/>
-    <w:rsid w:val="0018470C"/>
+    <w:rsid w:val="00B2542D"/>
     <w:rPr>
       <w:i/>
       <w:iCs/>
@@ -5317,25 +5262,26 @@
     <w:link w:val="IntenseQuoteChar"/>
     <w:uiPriority w:val="30"/>
     <w:qFormat/>
-    <w:rsid w:val="0018470C"/>
+    <w:rsid w:val="00B2542D"/>
     <w:pPr>
       <w:spacing w:before="240" w:after="240" w:line="240" w:lineRule="auto"/>
       <w:ind w:left="1080" w:right="1080"/>
       <w:jc w:val="center"/>
     </w:pPr>
     <w:rPr>
-      <w:color w:val="5B9BD5"/>
+      <w:color w:val="FF5757" w:themeColor="accent1"/>
       <w:sz w:val="24"/>
       <w:szCs w:val="24"/>
     </w:rPr>
   </w:style>
   <w:style w:type="character" w:customStyle="1" w:styleId="IntenseQuoteChar">
     <w:name w:val="Intense Quote Char"/>
+    <w:basedOn w:val="DefaultParagraphFont"/>
     <w:link w:val="IntenseQuote"/>
     <w:uiPriority w:val="30"/>
-    <w:rsid w:val="0018470C"/>
+    <w:rsid w:val="00B2542D"/>
     <w:rPr>
-      <w:color w:val="5B9BD5"/>
+      <w:color w:val="FF5757" w:themeColor="accent1"/>
       <w:sz w:val="24"/>
       <w:szCs w:val="24"/>
     </w:rPr>
@@ -5344,23 +5290,23 @@
     <w:name w:val="Subtle Emphasis"/>
     <w:uiPriority w:val="19"/>
     <w:qFormat/>
-    <w:rsid w:val="0018470C"/>
+    <w:rsid w:val="00B2542D"/>
     <w:rPr>
       <w:i/>
       <w:iCs/>
-      <w:color w:val="1F4D78"/>
+      <w:color w:val="AA0000" w:themeColor="accent1" w:themeShade="7F"/>
     </w:rPr>
   </w:style>
   <w:style w:type="character" w:styleId="IntenseEmphasis">
     <w:name w:val="Intense Emphasis"/>
     <w:uiPriority w:val="21"/>
     <w:qFormat/>
-    <w:rsid w:val="0018470C"/>
+    <w:rsid w:val="00B2542D"/>
     <w:rPr>
       <w:b/>
       <w:bCs/>
       <w:caps/>
-      <w:color w:val="1F4D78"/>
+      <w:color w:val="AA0000" w:themeColor="accent1" w:themeShade="7F"/>
       <w:spacing w:val="10"/>
     </w:rPr>
   </w:style>
@@ -5368,32 +5314,32 @@
     <w:name w:val="Subtle Reference"/>
     <w:uiPriority w:val="31"/>
     <w:qFormat/>
-    <w:rsid w:val="0018470C"/>
+    <w:rsid w:val="00B2542D"/>
     <w:rPr>
       <w:b/>
       <w:bCs/>
-      <w:color w:val="5B9BD5"/>
+      <w:color w:val="FF5757" w:themeColor="accent1"/>
     </w:rPr>
   </w:style>
   <w:style w:type="character" w:styleId="IntenseReference">
     <w:name w:val="Intense Reference"/>
     <w:uiPriority w:val="32"/>
     <w:qFormat/>
-    <w:rsid w:val="0018470C"/>
+    <w:rsid w:val="00B2542D"/>
     <w:rPr>
       <w:b/>
       <w:bCs/>
       <w:i/>
       <w:iCs/>
       <w:caps/>
-      <w:color w:val="5B9BD5"/>
+      <w:color w:val="FF5757" w:themeColor="accent1"/>
     </w:rPr>
   </w:style>
   <w:style w:type="character" w:styleId="BookTitle">
     <w:name w:val="Book Title"/>
     <w:uiPriority w:val="33"/>
     <w:qFormat/>
-    <w:rsid w:val="0018470C"/>
+    <w:rsid w:val="00B2542D"/>
     <w:rPr>
       <w:b/>
       <w:bCs/>
@@ -5410,7 +5356,7 @@
     <w:semiHidden/>
     <w:unhideWhenUsed/>
     <w:qFormat/>
-    <w:rsid w:val="0018470C"/>
+    <w:rsid w:val="00B2542D"/>
     <w:pPr>
       <w:outlineLvl w:val="9"/>
     </w:pPr>
@@ -5423,11 +5369,11 @@
     <w:semiHidden/>
     <w:unhideWhenUsed/>
     <w:qFormat/>
-    <w:rsid w:val="0018470C"/>
+    <w:rsid w:val="00B2542D"/>
     <w:rPr>
       <w:b/>
       <w:bCs/>
-      <w:color w:val="2E74B5"/>
+      <w:color w:val="FF0101" w:themeColor="accent1" w:themeShade="BF"/>
       <w:sz w:val="16"/>
       <w:szCs w:val="16"/>
     </w:rPr>
@@ -5513,7 +5459,7 @@
 <file path=word/theme/theme1.xml><?xml version="1.0" encoding="utf-8"?>
 <a:theme xmlns:a="http://schemas.openxmlformats.org/drawingml/2006/main" name="Office Theme">
   <a:themeElements>
-    <a:clrScheme name="Office">
+    <a:clrScheme name="Custom 2">
       <a:dk1>
         <a:sysClr val="windowText" lastClr="000000"/>
       </a:dk1>
@@ -5521,34 +5467,34 @@
         <a:sysClr val="window" lastClr="FFFFFF"/>
       </a:lt1>
       <a:dk2>
-        <a:srgbClr val="44546A"/>
+        <a:srgbClr val="505046"/>
       </a:dk2>
       <a:lt2>
-        <a:srgbClr val="E7E6E6"/>
+        <a:srgbClr val="EEECE1"/>
       </a:lt2>
       <a:accent1>
-        <a:srgbClr val="4472C4"/>
+        <a:srgbClr val="FF5757"/>
       </a:accent1>
       <a:accent2>
-        <a:srgbClr val="ED7D31"/>
+        <a:srgbClr val="FFBD47"/>
       </a:accent2>
       <a:accent3>
-        <a:srgbClr val="A5A5A5"/>
+        <a:srgbClr val="B64926"/>
       </a:accent3>
       <a:accent4>
-        <a:srgbClr val="FFC000"/>
+        <a:srgbClr val="FF8427"/>
       </a:accent4>
       <a:accent5>
-        <a:srgbClr val="5B9BD5"/>
+        <a:srgbClr val="CC9900"/>
       </a:accent5>
       <a:accent6>
-        <a:srgbClr val="70AD47"/>
+        <a:srgbClr val="B22600"/>
       </a:accent6>
       <a:hlink>
-        <a:srgbClr val="0563C1"/>
+        <a:srgbClr val="CC9900"/>
       </a:hlink>
       <a:folHlink>
-        <a:srgbClr val="954F72"/>
+        <a:srgbClr val="666699"/>
       </a:folHlink>
     </a:clrScheme>
     <a:fontScheme name="Office">

</xml_diff>

<commit_message>
Comparable products photos added
</commit_message>
<xml_diff>
--- a/Documentation/SoftwareDesignDocument.docx
+++ b/Documentation/SoftwareDesignDocument.docx
@@ -132,7 +132,7 @@
                     <pic:cNvPicPr/>
                   </pic:nvPicPr>
                   <pic:blipFill>
-                    <a:blip r:embed="rId5" cstate="print">
+                    <a:blip r:embed="rId6" cstate="print">
                       <a:extLst>
                         <a:ext uri="{28A0092B-C50C-407E-A947-70E740481C1C}">
                           <a14:useLocalDpi xmlns:a14="http://schemas.microsoft.com/office/drawing/2010/main" val="0"/>
@@ -348,7 +348,15 @@
     </w:p>
     <w:p>
       <w:r>
-        <w:t>Clucker is a new fresh take on social media. Taking inspiration from past and present social media platforms, Clucker aims to reimagine what the social media has to be. Not to be seen as a pl</w:t>
+        <w:t xml:space="preserve">Clucker is a new fresh take on social media. Taking inspiration from past and present social media platforms, Clucker aims to reimagine what the social media </w:t>
+      </w:r>
+      <w:proofErr w:type="gramStart"/>
+      <w:r>
+        <w:t>has to</w:t>
+      </w:r>
+      <w:proofErr w:type="gramEnd"/>
+      <w:r>
+        <w:t xml:space="preserve"> be. Not to be seen as a pl</w:t>
       </w:r>
       <w:r>
         <w:t>ace</w:t>
@@ -403,7 +411,15 @@
         <w:ind w:left="720"/>
       </w:pPr>
       <w:r>
-        <w:t>Clucks are the heart of Clucker. Have something to say? Cluck it out. But keep it simple, because Clucks are limited in length. There is no barrier to “what” can be said, only the amount of space in which you can try t</w:t>
+        <w:t xml:space="preserve">Clucks are the heart of Clucker. Have something to say? Cluck it out. But keep it </w:t>
+      </w:r>
+      <w:proofErr w:type="gramStart"/>
+      <w:r>
+        <w:t>simple, because</w:t>
+      </w:r>
+      <w:proofErr w:type="gramEnd"/>
+      <w:r>
+        <w:t xml:space="preserve"> Clucks are limited in length. There is no barrier to “what” can be said, only the amount of space in which you can try t</w:t>
       </w:r>
       <w:r>
         <w:t>o</w:t>
@@ -535,10 +551,26 @@
     </w:p>
     <w:p>
       <w:r>
-        <w:t xml:space="preserve">Everyone. Clucker will be all inclusive, accepting of all. With no barrier to entry and an easy to use interface, Clucker will be </w:t>
-      </w:r>
-      <w:r>
-        <w:t>an incredibly easy platform to pick-up and start using, regardless of a user’s experience with technology or existing social media platforms. By making the product available to all at a low entry point, Clucker hopes to attract any one looking for a casual distraction.</w:t>
+        <w:t xml:space="preserve">Everyone. Clucker will be all inclusive, accepting of all. With no barrier to entry and an </w:t>
+      </w:r>
+      <w:proofErr w:type="gramStart"/>
+      <w:r>
+        <w:t>easy to use</w:t>
+      </w:r>
+      <w:proofErr w:type="gramEnd"/>
+      <w:r>
+        <w:t xml:space="preserve"> interface, Clucker will be </w:t>
+      </w:r>
+      <w:r>
+        <w:t xml:space="preserve">an incredibly easy platform to pick-up and start using, regardless of a user’s experience with technology or existing social media platforms. By making the product available to all at a low entry point, Clucker hopes to attract </w:t>
+      </w:r>
+      <w:proofErr w:type="gramStart"/>
+      <w:r>
+        <w:t>any one</w:t>
+      </w:r>
+      <w:proofErr w:type="gramEnd"/>
+      <w:r>
+        <w:t xml:space="preserve"> looking for a casual distraction.</w:t>
       </w:r>
     </w:p>
     <w:p>
@@ -565,6 +597,7 @@
     </w:p>
     <w:p>
       <w:pPr>
+        <w:jc w:val="center"/>
         <w:rPr>
           <w:rFonts w:cs="Arial"/>
         </w:rPr>
@@ -572,33 +605,168 @@
       <w:r>
         <w:rPr>
           <w:rFonts w:cs="Arial"/>
-        </w:rPr>
-        <w:t xml:space="preserve">&lt;Picture of comparable </w:t>
-      </w:r>
-      <w:r>
+          <w:noProof/>
+        </w:rPr>
+        <w:drawing>
+          <wp:inline distT="0" distB="0" distL="0" distR="0" wp14:anchorId="65A589F5" wp14:editId="3D52DFB1">
+            <wp:extent cx="4689043" cy="1674813"/>
+            <wp:effectExtent l="0" t="0" r="0" b="1905"/>
+            <wp:docPr id="3" name="Picture 3" descr="Graphical user interface, text, application, chat or text message&#10;&#10;Description automatically generated"/>
+            <wp:cNvGraphicFramePr>
+              <a:graphicFrameLocks xmlns:a="http://schemas.openxmlformats.org/drawingml/2006/main" noChangeAspect="1"/>
+            </wp:cNvGraphicFramePr>
+            <a:graphic xmlns:a="http://schemas.openxmlformats.org/drawingml/2006/main">
+              <a:graphicData uri="http://schemas.openxmlformats.org/drawingml/2006/picture">
+                <pic:pic xmlns:pic="http://schemas.openxmlformats.org/drawingml/2006/picture">
+                  <pic:nvPicPr>
+                    <pic:cNvPr id="3" name="Picture 3" descr="Graphical user interface, text, application, chat or text message&#10;&#10;Description automatically generated"/>
+                    <pic:cNvPicPr/>
+                  </pic:nvPicPr>
+                  <pic:blipFill>
+                    <a:blip r:embed="rId11" cstate="print">
+                      <a:extLst>
+                        <a:ext uri="{28A0092B-C50C-407E-A947-70E740481C1C}">
+                          <a14:useLocalDpi xmlns:a14="http://schemas.microsoft.com/office/drawing/2010/main" val="0"/>
+                        </a:ext>
+                      </a:extLst>
+                    </a:blip>
+                    <a:stretch>
+                      <a:fillRect/>
+                    </a:stretch>
+                  </pic:blipFill>
+                  <pic:spPr>
+                    <a:xfrm>
+                      <a:off x="0" y="0"/>
+                      <a:ext cx="4689043" cy="1674813"/>
+                    </a:xfrm>
+                    <a:prstGeom prst="rect">
+                      <a:avLst/>
+                    </a:prstGeom>
+                  </pic:spPr>
+                </pic:pic>
+              </a:graphicData>
+            </a:graphic>
+          </wp:inline>
+        </w:drawing>
+      </w:r>
+    </w:p>
+    <w:p>
+      <w:pPr>
         <w:rPr>
           <w:rFonts w:cs="Arial"/>
         </w:rPr>
-        <w:t>portion&gt;</w:t>
-      </w:r>
-    </w:p>
-    <w:p>
-      <w:pPr>
+      </w:pPr>
+      <w:r>
         <w:rPr>
           <w:rFonts w:cs="Arial"/>
         </w:rPr>
-      </w:pPr>
+        <w:t xml:space="preserve">Facebook </w:t>
+      </w:r>
       <w:r>
         <w:rPr>
           <w:rFonts w:cs="Arial"/>
         </w:rPr>
-        <w:t xml:space="preserve">Facebook </w:t>
-      </w:r>
-      <w:r>
+        <w:t>utilizes a scrolling feed very similar to the Feed being implemented on Clucker.</w:t>
+      </w:r>
+    </w:p>
+    <w:p>
+      <w:pPr>
+        <w:pStyle w:val="Heading3"/>
+      </w:pPr>
+      <w:r>
+        <w:t>Twitter</w:t>
+      </w:r>
+    </w:p>
+    <w:p>
+      <w:pPr>
+        <w:jc w:val="center"/>
         <w:rPr>
           <w:rFonts w:cs="Arial"/>
         </w:rPr>
-        <w:t>utilizes a scrolling feed very similar to the Feed being implemented on Clucker.</w:t>
+      </w:pPr>
+      <w:r>
+        <w:rPr>
+          <w:rFonts w:cs="Arial"/>
+          <w:noProof/>
+        </w:rPr>
+        <w:drawing>
+          <wp:inline distT="0" distB="0" distL="0" distR="0" wp14:anchorId="74855DE9" wp14:editId="302D907C">
+            <wp:extent cx="4696359" cy="1677426"/>
+            <wp:effectExtent l="0" t="0" r="0" b="0"/>
+            <wp:docPr id="2" name="Picture 2" descr="Graphical user interface, text, application, chat or text message&#10;&#10;Description automatically generated"/>
+            <wp:cNvGraphicFramePr>
+              <a:graphicFrameLocks xmlns:a="http://schemas.openxmlformats.org/drawingml/2006/main" noChangeAspect="1"/>
+            </wp:cNvGraphicFramePr>
+            <a:graphic xmlns:a="http://schemas.openxmlformats.org/drawingml/2006/main">
+              <a:graphicData uri="http://schemas.openxmlformats.org/drawingml/2006/picture">
+                <pic:pic xmlns:pic="http://schemas.openxmlformats.org/drawingml/2006/picture">
+                  <pic:nvPicPr>
+                    <pic:cNvPr id="2" name="Picture 2" descr="Graphical user interface, text, application, chat or text message&#10;&#10;Description automatically generated"/>
+                    <pic:cNvPicPr/>
+                  </pic:nvPicPr>
+                  <pic:blipFill>
+                    <a:blip r:embed="rId12" cstate="print">
+                      <a:extLst>
+                        <a:ext uri="{28A0092B-C50C-407E-A947-70E740481C1C}">
+                          <a14:useLocalDpi xmlns:a14="http://schemas.microsoft.com/office/drawing/2010/main" val="0"/>
+                        </a:ext>
+                      </a:extLst>
+                    </a:blip>
+                    <a:stretch>
+                      <a:fillRect/>
+                    </a:stretch>
+                  </pic:blipFill>
+                  <pic:spPr>
+                    <a:xfrm>
+                      <a:off x="0" y="0"/>
+                      <a:ext cx="4722957" cy="1686926"/>
+                    </a:xfrm>
+                    <a:prstGeom prst="rect">
+                      <a:avLst/>
+                    </a:prstGeom>
+                  </pic:spPr>
+                </pic:pic>
+              </a:graphicData>
+            </a:graphic>
+          </wp:inline>
+        </w:drawing>
+      </w:r>
+    </w:p>
+    <w:p>
+      <w:pPr>
+        <w:rPr>
+          <w:rFonts w:cs="Arial"/>
+        </w:rPr>
+      </w:pPr>
+      <w:r>
+        <w:rPr>
+          <w:rFonts w:cs="Arial"/>
+        </w:rPr>
+        <w:t>Twitter</w:t>
+      </w:r>
+      <w:r>
+        <w:rPr>
+          <w:rFonts w:cs="Arial"/>
+        </w:rPr>
+        <w:t xml:space="preserve">’s barebones </w:t>
+      </w:r>
+      <w:r>
+        <w:rPr>
+          <w:rFonts w:cs="Arial"/>
+        </w:rPr>
+        <w:t xml:space="preserve">UI design, presenting the user generated content in a slimmed down framework is </w:t>
+      </w:r>
+      <w:r>
+        <w:rPr>
+          <w:rFonts w:cs="Arial"/>
+        </w:rPr>
+        <w:t xml:space="preserve">a component that is being emulated within Clucker. Additionally, </w:t>
+      </w:r>
+      <w:r>
+        <w:rPr>
+          <w:rFonts w:cs="Arial"/>
+        </w:rPr>
+        <w:t>calling back to Twitter's early days, the restriction on how much content a user can post at one time.</w:t>
       </w:r>
     </w:p>
     <w:p>
@@ -606,7 +774,7 @@
         <w:pStyle w:val="Heading3"/>
       </w:pPr>
       <w:r>
-        <w:t>Twitter</w:t>
+        <w:t>Vine</w:t>
       </w:r>
     </w:p>
     <w:p>
@@ -619,44 +787,45 @@
         <w:rPr>
           <w:rFonts w:cs="Arial"/>
         </w:rPr>
-        <w:t>&lt;Picture of comparable portion&gt;</w:t>
-      </w:r>
-    </w:p>
-    <w:p>
-      <w:pPr>
+        <w:t>V</w:t>
+      </w:r>
+      <w:r>
         <w:rPr>
           <w:rFonts w:cs="Arial"/>
         </w:rPr>
-      </w:pPr>
+        <w:t>ine o</w:t>
+      </w:r>
       <w:r>
         <w:rPr>
           <w:rFonts w:cs="Arial"/>
         </w:rPr>
-        <w:t>Twitter</w:t>
+        <w:t>ffers inspiration to Clucker thematically</w:t>
       </w:r>
       <w:r>
         <w:rPr>
           <w:rFonts w:cs="Arial"/>
         </w:rPr>
-        <w:t xml:space="preserve">’s barebones </w:t>
-      </w:r>
+        <w:t xml:space="preserve">, not as much visually. The “gimmick” of Vine was that a user's video content could be no longer than 6 seconds. This in turn led to a great deal of creativity from its user base to put out compelling and entertaining videos in such a small size. </w:t>
+      </w:r>
+      <w:proofErr w:type="spellStart"/>
       <w:r>
         <w:rPr>
           <w:rFonts w:cs="Arial"/>
         </w:rPr>
-        <w:t xml:space="preserve">UI design, presenting the user generated content in a slimmed down framework is </w:t>
-      </w:r>
+        <w:t>Clucker’s</w:t>
+      </w:r>
+      <w:proofErr w:type="spellEnd"/>
       <w:r>
         <w:rPr>
           <w:rFonts w:cs="Arial"/>
         </w:rPr>
-        <w:t xml:space="preserve">a component that is being emulated within Clucker. Additionally, </w:t>
+        <w:t xml:space="preserve"> word count </w:t>
       </w:r>
       <w:r>
         <w:rPr>
           <w:rFonts w:cs="Arial"/>
         </w:rPr>
-        <w:t>calling back to Twitter's early days, the restriction on how much content a user can post at one time.</w:t>
+        <w:t>is a homage to Vine's concept.</w:t>
       </w:r>
     </w:p>
     <w:p>
@@ -664,7 +833,7 @@
         <w:pStyle w:val="Heading3"/>
       </w:pPr>
       <w:r>
-        <w:t>Vine</w:t>
+        <w:t>Tiktok</w:t>
       </w:r>
     </w:p>
     <w:p>
@@ -673,96 +842,19 @@
           <w:rFonts w:cs="Arial"/>
         </w:rPr>
       </w:pPr>
+      <w:proofErr w:type="gramStart"/>
       <w:r>
         <w:rPr>
           <w:rFonts w:cs="Arial"/>
         </w:rPr>
-        <w:t>&lt;Picture of comparable portion&gt;</w:t>
-      </w:r>
-    </w:p>
-    <w:p>
-      <w:pPr>
+        <w:t>Similar to</w:t>
+      </w:r>
+      <w:proofErr w:type="gramEnd"/>
+      <w:r>
         <w:rPr>
           <w:rFonts w:cs="Arial"/>
         </w:rPr>
-      </w:pPr>
-      <w:r>
-        <w:rPr>
-          <w:rFonts w:cs="Arial"/>
-        </w:rPr>
-        <w:t>V</w:t>
-      </w:r>
-      <w:r>
-        <w:rPr>
-          <w:rFonts w:cs="Arial"/>
-        </w:rPr>
-        <w:t>ine o</w:t>
-      </w:r>
-      <w:r>
-        <w:rPr>
-          <w:rFonts w:cs="Arial"/>
-        </w:rPr>
-        <w:t>ffers inspiration to Clucker thematically</w:t>
-      </w:r>
-      <w:r>
-        <w:rPr>
-          <w:rFonts w:cs="Arial"/>
-        </w:rPr>
-        <w:t xml:space="preserve">, not as much visually. The “gimmick” of Vine was that a user's video content could be no longer than 6 seconds. This in turn led to a great deal of creativity from its user base to put out compelling and entertaining videos in such a small size. </w:t>
-      </w:r>
-      <w:proofErr w:type="spellStart"/>
-      <w:r>
-        <w:rPr>
-          <w:rFonts w:cs="Arial"/>
-        </w:rPr>
-        <w:t>Clucker’s</w:t>
-      </w:r>
-      <w:proofErr w:type="spellEnd"/>
-      <w:r>
-        <w:rPr>
-          <w:rFonts w:cs="Arial"/>
-        </w:rPr>
-        <w:t xml:space="preserve"> word count </w:t>
-      </w:r>
-      <w:r>
-        <w:rPr>
-          <w:rFonts w:cs="Arial"/>
-        </w:rPr>
-        <w:t>is a homage to Vine's concept.</w:t>
-      </w:r>
-    </w:p>
-    <w:p>
-      <w:pPr>
-        <w:pStyle w:val="Heading3"/>
-      </w:pPr>
-      <w:r>
-        <w:t>Tiktok</w:t>
-      </w:r>
-    </w:p>
-    <w:p>
-      <w:pPr>
-        <w:rPr>
-          <w:rFonts w:cs="Arial"/>
-        </w:rPr>
-      </w:pPr>
-      <w:r>
-        <w:rPr>
-          <w:rFonts w:cs="Arial"/>
-        </w:rPr>
-        <w:t>&lt;Picture of comparable portion&gt;</w:t>
-      </w:r>
-    </w:p>
-    <w:p>
-      <w:pPr>
-        <w:rPr>
-          <w:rFonts w:cs="Arial"/>
-        </w:rPr>
-      </w:pPr>
-      <w:r>
-        <w:rPr>
-          <w:rFonts w:cs="Arial"/>
-        </w:rPr>
-        <w:t xml:space="preserve">Similar to VINE, </w:t>
+        <w:t xml:space="preserve"> VINE, </w:t>
       </w:r>
       <w:proofErr w:type="spellStart"/>
       <w:r>
@@ -997,7 +1089,15 @@
         <w:t xml:space="preserve"> view and potentially follow. This is </w:t>
       </w:r>
       <w:r>
-        <w:t>not a searchable page, it is a static display of currently popular accounts/Clucks across the whole platform.</w:t>
+        <w:t xml:space="preserve">not a searchable </w:t>
+      </w:r>
+      <w:proofErr w:type="gramStart"/>
+      <w:r>
+        <w:t>page,</w:t>
+      </w:r>
+      <w:proofErr w:type="gramEnd"/>
+      <w:r>
+        <w:t xml:space="preserve"> it is a static display of currently popular accounts/Clucks across the whole platform.</w:t>
       </w:r>
       <w:r>
         <w:t xml:space="preserve"> Additionally, from the Discover Screen a user can Like/Dislike a Cluck or post a Cluck </w:t>
@@ -1017,7 +1117,15 @@
         <w:t xml:space="preserve"> the user will compose their Clucks. </w:t>
       </w:r>
       <w:r>
-        <w:t xml:space="preserve">Featuring a simple text-box design, a user only has to type out their message, and click send. The Cluck is posted to their Profile and will then be populated to the Feed </w:t>
+        <w:t xml:space="preserve">Featuring a simple text-box design, a user only </w:t>
+      </w:r>
+      <w:proofErr w:type="gramStart"/>
+      <w:r>
+        <w:t>has to</w:t>
+      </w:r>
+      <w:proofErr w:type="gramEnd"/>
+      <w:r>
+        <w:t xml:space="preserve"> type out their message, and click send. The Cluck is posted to their Profile and will then be populated to the Feed </w:t>
       </w:r>
       <w:r>
         <w:t>of any</w:t>
@@ -1036,8 +1144,13 @@
       <w:r>
         <w:t xml:space="preserve">. The Search result is split between accounts that match the search criteria and </w:t>
       </w:r>
-      <w:r>
-        <w:t xml:space="preserve">Clucks that match. There is no automatic populating content here, the search page will display nothing unless the </w:t>
+      <w:proofErr w:type="gramStart"/>
+      <w:r>
+        <w:t>Clucks</w:t>
+      </w:r>
+      <w:proofErr w:type="gramEnd"/>
+      <w:r>
+        <w:t xml:space="preserve"> that match. There is no automatic populating content here, the search page will display nothing unless the </w:t>
       </w:r>
       <w:r>
         <w:t>user initiates a search.</w:t>
@@ -1082,7 +1195,15 @@
         <w:t xml:space="preserve">. </w:t>
       </w:r>
       <w:r>
-        <w:t xml:space="preserve">The second is the Profile of other users. Here a user can view another person’s Clucks and decide if they want to follow that person. The Profile page will also allow a user to display a short description of themselves or their account, and will support hyperlinks to allow them to link their Clucker </w:t>
+        <w:t xml:space="preserve">The second is the Profile of other users. Here a user can view another person’s Clucks and decide if they want to follow that person. The Profile page will also allow a user to display a short description of themselves or their </w:t>
+      </w:r>
+      <w:proofErr w:type="gramStart"/>
+      <w:r>
+        <w:t>account, and</w:t>
+      </w:r>
+      <w:proofErr w:type="gramEnd"/>
+      <w:r>
+        <w:t xml:space="preserve"> will support hyperlinks to allow them to link their Clucker </w:t>
       </w:r>
       <w:r>
         <w:t>account to external sites.</w:t>
@@ -1105,7 +1226,15 @@
         <w:t xml:space="preserve"> Screen will </w:t>
       </w:r>
       <w:r>
-        <w:t xml:space="preserve">function similarly to the New Cluck Screen, however the Cluck </w:t>
+        <w:t xml:space="preserve">function similarly to the New Cluck </w:t>
+      </w:r>
+      <w:proofErr w:type="gramStart"/>
+      <w:r>
+        <w:t>Screen,</w:t>
+      </w:r>
+      <w:proofErr w:type="gramEnd"/>
+      <w:r>
+        <w:t xml:space="preserve"> however the Cluck </w:t>
       </w:r>
       <w:r>
         <w:t>Comment</w:t>
@@ -1126,7 +1255,15 @@
         <w:t xml:space="preserve">ies </w:t>
       </w:r>
       <w:r>
-        <w:t xml:space="preserve">can be Liked/Disliked, however they cannot be directly Replied to on their own. Each main Cluck supports a single Cluck </w:t>
+        <w:t>can be Liked/</w:t>
+      </w:r>
+      <w:proofErr w:type="gramStart"/>
+      <w:r>
+        <w:t>Disliked,</w:t>
+      </w:r>
+      <w:proofErr w:type="gramEnd"/>
+      <w:r>
+        <w:t xml:space="preserve"> however they cannot be directly Replied to on their own. Each main Cluck supports a single Cluck </w:t>
       </w:r>
       <w:r>
         <w:t>Comment</w:t>
@@ -1148,7 +1285,15 @@
         <w:t xml:space="preserve">Screen </w:t>
       </w:r>
       <w:r>
-        <w:t xml:space="preserve">will utilize a simple text-box to create the </w:t>
+        <w:t xml:space="preserve">will utilize a simple </w:t>
+      </w:r>
+      <w:proofErr w:type="gramStart"/>
+      <w:r>
+        <w:t>text-box</w:t>
+      </w:r>
+      <w:proofErr w:type="gramEnd"/>
+      <w:r>
+        <w:t xml:space="preserve"> to create the </w:t>
       </w:r>
       <w:r>
         <w:t>Comment</w:t>
@@ -1202,10 +1347,26 @@
         <w:t>- Th</w:t>
       </w:r>
       <w:r>
-        <w:t xml:space="preserve">e Login Screen is classified as a Secondary Screen in our breakdown due to the fact that it does not display any application relevant data to the user. </w:t>
-      </w:r>
-      <w:r>
-        <w:t>From this screen the user will either input their account information and login in, or select the option to Sign-Up for a Clucker account.</w:t>
+        <w:t xml:space="preserve">e Login Screen is classified as a Secondary Screen in our breakdown </w:t>
+      </w:r>
+      <w:proofErr w:type="gramStart"/>
+      <w:r>
+        <w:t>due to the fact that</w:t>
+      </w:r>
+      <w:proofErr w:type="gramEnd"/>
+      <w:r>
+        <w:t xml:space="preserve"> it does not display any application relevant data to the user. </w:t>
+      </w:r>
+      <w:r>
+        <w:t xml:space="preserve">From this screen the user will either input their account information and login </w:t>
+      </w:r>
+      <w:proofErr w:type="gramStart"/>
+      <w:r>
+        <w:t>in, or</w:t>
+      </w:r>
+      <w:proofErr w:type="gramEnd"/>
+      <w:r>
+        <w:t xml:space="preserve"> select the option to Sign-Up for a Clucker account.</w:t>
       </w:r>
     </w:p>
     <w:p>
@@ -1258,7 +1419,21 @@
         <w:rPr>
           <w:shd w:val="clear" w:color="auto" w:fill="FFFFFF"/>
         </w:rPr>
-        <w:t xml:space="preserve">remove the Navigation Bar from its location, however each Secondary Screen will be able to traverse back through the path it took to reach that Screen. Going back will eventually lead you back to a Primary Screen and return the Navigation Bar to its </w:t>
+        <w:t xml:space="preserve">remove the Navigation Bar from its </w:t>
+      </w:r>
+      <w:proofErr w:type="gramStart"/>
+      <w:r>
+        <w:rPr>
+          <w:shd w:val="clear" w:color="auto" w:fill="FFFFFF"/>
+        </w:rPr>
+        <w:t>location,</w:t>
+      </w:r>
+      <w:proofErr w:type="gramEnd"/>
+      <w:r>
+        <w:rPr>
+          <w:shd w:val="clear" w:color="auto" w:fill="FFFFFF"/>
+        </w:rPr>
+        <w:t xml:space="preserve"> however each Secondary Screen will be able to traverse back through the path it took to reach that Screen. Going back will eventually lead you back to a Primary Screen and return the Navigation Bar to its </w:t>
       </w:r>
       <w:r>
         <w:rPr>
@@ -1379,7 +1554,13 @@
     </w:p>
     <w:p>
       <w:r>
-        <w:t>Web-Based Hosting Service(AWS/Firebase)</w:t>
+        <w:t>Web-Based Hosting Service</w:t>
+      </w:r>
+      <w:r>
+        <w:t xml:space="preserve"> </w:t>
+      </w:r>
+      <w:r>
+        <w:t>(AWS/Firebase)</w:t>
       </w:r>
     </w:p>
     <w:p>
@@ -1446,7 +1627,15 @@
         <w:t xml:space="preserve">Short is the key term here, with Clucks utilizing a word/character limit to </w:t>
       </w:r>
       <w:r>
-        <w:t>restrict how much can be said in a given Cluck. Additionally, Clucks come in 2 different varieties:</w:t>
+        <w:t xml:space="preserve">restrict how much can be said </w:t>
+      </w:r>
+      <w:proofErr w:type="gramStart"/>
+      <w:r>
+        <w:t>in a given</w:t>
+      </w:r>
+      <w:proofErr w:type="gramEnd"/>
+      <w:r>
+        <w:t xml:space="preserve"> Cluck. Additionally, Clucks come in 2 different varieties:</w:t>
       </w:r>
     </w:p>
     <w:p>
@@ -1685,7 +1874,15 @@
         <w:t xml:space="preserve">will be prominently displayed near the top of the page. </w:t>
       </w:r>
       <w:r>
-        <w:t xml:space="preserve">This will them be a Tool that can be used by other user's when deciding if they want to follow that particular user on Clucker. The other function is its </w:t>
+        <w:t xml:space="preserve">This will them be a Tool that can be used by </w:t>
+      </w:r>
+      <w:proofErr w:type="gramStart"/>
+      <w:r>
+        <w:t>other</w:t>
+      </w:r>
+      <w:proofErr w:type="gramEnd"/>
+      <w:r>
+        <w:t xml:space="preserve"> user's when deciding if they want to follow that particular user on Clucker. The other function is its </w:t>
       </w:r>
       <w:r>
         <w:t xml:space="preserve">interaction with the </w:t>
@@ -1763,13 +1960,29 @@
         <w:t xml:space="preserve"> Feed is a global feature, </w:t>
       </w:r>
       <w:r>
-        <w:t xml:space="preserve">and what one user see's is what all user's will see. Content on the </w:t>
+        <w:t xml:space="preserve">and what one user see's is what all </w:t>
+      </w:r>
+      <w:proofErr w:type="gramStart"/>
+      <w:r>
+        <w:t>user's</w:t>
+      </w:r>
+      <w:proofErr w:type="gramEnd"/>
+      <w:r>
+        <w:t xml:space="preserve"> will see. Content on the </w:t>
       </w:r>
       <w:r>
         <w:t>Discover</w:t>
       </w:r>
       <w:r>
-        <w:t xml:space="preserve"> feed will be selected primarily through the use of the </w:t>
+        <w:t xml:space="preserve"> feed will be selected primarily </w:t>
+      </w:r>
+      <w:proofErr w:type="gramStart"/>
+      <w:r>
+        <w:t>through the use of</w:t>
+      </w:r>
+      <w:proofErr w:type="gramEnd"/>
+      <w:r>
+        <w:t xml:space="preserve"> the </w:t>
       </w:r>
       <w:r>
         <w:t>Egg</w:t>
@@ -1820,7 +2033,15 @@
         <w:t xml:space="preserve">Additionally, </w:t>
       </w:r>
       <w:r>
-        <w:t xml:space="preserve">Clucks or accounts that have gained or loss a significant amount of traction within a specific period of time will show up as </w:t>
+        <w:t xml:space="preserve">Clucks or accounts that have gained or loss a significant amount of traction within a specific </w:t>
+      </w:r>
+      <w:proofErr w:type="gramStart"/>
+      <w:r>
+        <w:t>period of time</w:t>
+      </w:r>
+      <w:proofErr w:type="gramEnd"/>
+      <w:r>
+        <w:t xml:space="preserve"> will show up as </w:t>
       </w:r>
       <w:r>
         <w:t xml:space="preserve">“big movers" in the given period of time. </w:t>
@@ -1849,7 +2070,15 @@
         <w:t xml:space="preserve">are a collection point </w:t>
       </w:r>
       <w:r>
-        <w:t xml:space="preserve">for all of a user’s Clucks and provides basic information about </w:t>
+        <w:t xml:space="preserve">for </w:t>
+      </w:r>
+      <w:proofErr w:type="gramStart"/>
+      <w:r>
+        <w:t>all of</w:t>
+      </w:r>
+      <w:proofErr w:type="gramEnd"/>
+      <w:r>
+        <w:t xml:space="preserve"> a user’s Clucks and provides basic information about </w:t>
       </w:r>
       <w:r>
         <w:t xml:space="preserve">the user. </w:t>
@@ -1895,7 +2124,15 @@
       </w:r>
       <w:r>
         <w:lastRenderedPageBreak/>
-        <w:t xml:space="preserve">the Profile Screen. What follows after that is the user's entire history </w:t>
+        <w:t xml:space="preserve">the Profile Screen. What </w:t>
+      </w:r>
+      <w:proofErr w:type="gramStart"/>
+      <w:r>
+        <w:t>follows after</w:t>
+      </w:r>
+      <w:proofErr w:type="gramEnd"/>
+      <w:r>
+        <w:t xml:space="preserve"> that is the user's entire history </w:t>
       </w:r>
       <w:r>
         <w:t>of Clucks.</w:t>
@@ -1944,7 +2181,15 @@
         <w:t xml:space="preserve">The Search Screen allows a user to search for specific content. Split into two feeds, the Search Screen can return </w:t>
       </w:r>
       <w:r>
-        <w:t xml:space="preserve">accounts that match the specified criteria or Clucks that match. </w:t>
+        <w:t xml:space="preserve">accounts that match the specified criteria or </w:t>
+      </w:r>
+      <w:proofErr w:type="gramStart"/>
+      <w:r>
+        <w:t>Clucks</w:t>
+      </w:r>
+      <w:proofErr w:type="gramEnd"/>
+      <w:r>
+        <w:t xml:space="preserve"> that match. </w:t>
       </w:r>
     </w:p>
     <w:sectPr>
@@ -2513,15 +2758,12 @@
   <w:abstractNum w:abstractNumId="4" w15:restartNumberingAfterBreak="0">
     <w:nsid w:val="2C557DBE"/>
     <w:multiLevelType w:val="hybridMultilevel"/>
-    <w:tmpl w:val="6D6888A4"/>
+    <w:tmpl w:val="5336A946"/>
     <w:lvl w:ilvl="0" w:tplc="04090001">
       <w:start w:val="1"/>
       <w:numFmt w:val="bullet"/>
       <w:lvlText w:val=""/>
       <w:lvlJc w:val="left"/>
-      <w:pPr>
-        <w:ind w:left="720" w:hanging="360"/>
-      </w:pPr>
       <w:rPr>
         <w:rFonts w:ascii="Symbol" w:hAnsi="Symbol" w:hint="default"/>
       </w:rPr>
@@ -4904,6 +5146,7 @@
   <w:style w:type="character" w:default="1" w:styleId="DefaultParagraphFont">
     <w:name w:val="Default Paragraph Font"/>
     <w:uiPriority w:val="1"/>
+    <w:semiHidden/>
     <w:unhideWhenUsed/>
   </w:style>
   <w:style w:type="table" w:default="1" w:styleId="TableNormal">
@@ -5749,4 +5992,16 @@
     </a:ext>
   </a:extLst>
 </a:theme>
+</file>
+
+<file path=customXml/item1.xml><?xml version="1.0" encoding="utf-8"?>
+<b:Sources xmlns:b="http://schemas.openxmlformats.org/officeDocument/2006/bibliography" xmlns="http://schemas.openxmlformats.org/officeDocument/2006/bibliography" SelectedStyle="\APASixthEditionOfficeOnline.xsl" StyleName="APA" Version="6"/>
+</file>
+
+<file path=customXml/itemProps1.xml><?xml version="1.0" encoding="utf-8"?>
+<ds:datastoreItem xmlns:ds="http://schemas.openxmlformats.org/officeDocument/2006/customXml" ds:itemID="{37F2ECEE-92FC-4DEA-B0C6-D0A1D6E0E979}">
+  <ds:schemaRefs>
+    <ds:schemaRef ds:uri="http://schemas.openxmlformats.org/officeDocument/2006/bibliography"/>
+  </ds:schemaRefs>
+</ds:datastoreItem>
 </file>
</xml_diff>